<commit_message>
Updating description word document
</commit_message>
<xml_diff>
--- a/Project1_Desc.docx
+++ b/Project1_Desc.docx
@@ -13,6 +13,7 @@
       <w:r>
         <w:rPr>
           <w:rFonts w:ascii="Times New Roman" w:hAnsi="Times New Roman" w:cs="Times New Roman"/>
+          <w:b/>
           <w:sz w:val="24"/>
           <w:szCs w:val="24"/>
         </w:rPr>
@@ -47,6 +48,7 @@
       <w:r>
         <w:rPr>
           <w:rFonts w:ascii="Times New Roman" w:hAnsi="Times New Roman" w:cs="Times New Roman"/>
+          <w:b/>
           <w:sz w:val="24"/>
           <w:szCs w:val="24"/>
         </w:rPr>
@@ -81,6 +83,7 @@
       <w:r>
         <w:rPr>
           <w:rFonts w:ascii="Times New Roman" w:hAnsi="Times New Roman" w:cs="Times New Roman"/>
+          <w:b/>
           <w:sz w:val="24"/>
           <w:szCs w:val="24"/>
         </w:rPr>
@@ -108,25 +111,104 @@
       <w:pPr>
         <w:rPr>
           <w:rFonts w:ascii="Times New Roman" w:hAnsi="Times New Roman" w:cs="Times New Roman"/>
-          <w:sz w:val="24"/>
-          <w:szCs w:val="24"/>
-        </w:rPr>
-      </w:pPr>
-      <w:r>
-        <w:rPr>
-          <w:rFonts w:ascii="Times New Roman" w:hAnsi="Times New Roman" w:cs="Times New Roman"/>
-          <w:sz w:val="24"/>
-          <w:szCs w:val="24"/>
-        </w:rPr>
-        <w:t xml:space="preserve">Research Questions to Answer: </w:t>
-      </w:r>
-      <w:r>
-        <w:rPr>
-          <w:rFonts w:ascii="Times New Roman" w:hAnsi="Times New Roman" w:cs="Times New Roman"/>
-          <w:sz w:val="24"/>
-          <w:szCs w:val="24"/>
-        </w:rPr>
-        <w:t xml:space="preserve">What genres of apps are the most successful on the google play market? Do ratings have any correlation to the number of installations a game receives? Does file size have any correlation to installs? What is the difference in popularity between free </w:t>
+          <w:b/>
+          <w:sz w:val="24"/>
+          <w:szCs w:val="24"/>
+        </w:rPr>
+      </w:pPr>
+      <w:r>
+        <w:rPr>
+          <w:rFonts w:ascii="Times New Roman" w:hAnsi="Times New Roman" w:cs="Times New Roman"/>
+          <w:b/>
+          <w:sz w:val="24"/>
+          <w:szCs w:val="24"/>
+        </w:rPr>
+        <w:t>Research Questions to Answer:</w:t>
+      </w:r>
+    </w:p>
+    <w:p>
+      <w:pPr>
+        <w:rPr>
+          <w:rFonts w:ascii="Times New Roman" w:hAnsi="Times New Roman" w:cs="Times New Roman"/>
+          <w:sz w:val="24"/>
+          <w:szCs w:val="24"/>
+        </w:rPr>
+      </w:pPr>
+      <w:r>
+        <w:rPr>
+          <w:rFonts w:ascii="Times New Roman" w:hAnsi="Times New Roman" w:cs="Times New Roman"/>
+          <w:sz w:val="24"/>
+          <w:szCs w:val="24"/>
+        </w:rPr>
+        <w:t>What genres of apps are the most common on the google play market?</w:t>
+      </w:r>
+    </w:p>
+    <w:p>
+      <w:pPr>
+        <w:rPr>
+          <w:rFonts w:ascii="Times New Roman" w:hAnsi="Times New Roman" w:cs="Times New Roman"/>
+          <w:sz w:val="24"/>
+          <w:szCs w:val="24"/>
+        </w:rPr>
+      </w:pPr>
+      <w:r>
+        <w:rPr>
+          <w:rFonts w:ascii="Times New Roman" w:hAnsi="Times New Roman" w:cs="Times New Roman"/>
+          <w:sz w:val="24"/>
+          <w:szCs w:val="24"/>
+        </w:rPr>
+        <w:t xml:space="preserve">What genres of apps are the most successful on the google play market? </w:t>
+      </w:r>
+    </w:p>
+    <w:p>
+      <w:pPr>
+        <w:rPr>
+          <w:rFonts w:ascii="Times New Roman" w:hAnsi="Times New Roman" w:cs="Times New Roman"/>
+          <w:sz w:val="24"/>
+          <w:szCs w:val="24"/>
+        </w:rPr>
+      </w:pPr>
+      <w:r>
+        <w:rPr>
+          <w:rFonts w:ascii="Times New Roman" w:hAnsi="Times New Roman" w:cs="Times New Roman"/>
+          <w:sz w:val="24"/>
+          <w:szCs w:val="24"/>
+        </w:rPr>
+        <w:t>Do ratings have any correlation to the number of installations a game receives?</w:t>
+      </w:r>
+    </w:p>
+    <w:p>
+      <w:pPr>
+        <w:rPr>
+          <w:rFonts w:ascii="Times New Roman" w:hAnsi="Times New Roman" w:cs="Times New Roman"/>
+          <w:sz w:val="24"/>
+          <w:szCs w:val="24"/>
+        </w:rPr>
+      </w:pPr>
+      <w:r>
+        <w:rPr>
+          <w:rFonts w:ascii="Times New Roman" w:hAnsi="Times New Roman" w:cs="Times New Roman"/>
+          <w:sz w:val="24"/>
+          <w:szCs w:val="24"/>
+        </w:rPr>
+        <w:t xml:space="preserve">Does file size have any correlation to installs? </w:t>
+      </w:r>
+    </w:p>
+    <w:p>
+      <w:pPr>
+        <w:rPr>
+          <w:rFonts w:ascii="Times New Roman" w:hAnsi="Times New Roman" w:cs="Times New Roman"/>
+          <w:sz w:val="24"/>
+          <w:szCs w:val="24"/>
+        </w:rPr>
+      </w:pPr>
+      <w:r>
+        <w:rPr>
+          <w:rFonts w:ascii="Times New Roman" w:hAnsi="Times New Roman" w:cs="Times New Roman"/>
+          <w:sz w:val="24"/>
+          <w:szCs w:val="24"/>
+        </w:rPr>
+        <w:t xml:space="preserve">What is the difference in popularity between free </w:t>
       </w:r>
       <w:r>
         <w:rPr>
@@ -158,7 +240,24 @@
           <w:sz w:val="24"/>
           <w:szCs w:val="24"/>
         </w:rPr>
-        <w:t>? What is the difference in installs between</w:t>
+        <w:t>?</w:t>
+      </w:r>
+    </w:p>
+    <w:p>
+      <w:pPr>
+        <w:rPr>
+          <w:rFonts w:ascii="Times New Roman" w:hAnsi="Times New Roman" w:cs="Times New Roman"/>
+          <w:sz w:val="24"/>
+          <w:szCs w:val="24"/>
+        </w:rPr>
+      </w:pPr>
+      <w:r>
+        <w:rPr>
+          <w:rFonts w:ascii="Times New Roman" w:hAnsi="Times New Roman" w:cs="Times New Roman"/>
+          <w:sz w:val="24"/>
+          <w:szCs w:val="24"/>
+        </w:rPr>
+        <w:t>What is the difference in installs between</w:t>
       </w:r>
       <w:r>
         <w:rPr>
@@ -189,10 +288,19 @@
       <w:r>
         <w:rPr>
           <w:rFonts w:ascii="Times New Roman" w:hAnsi="Times New Roman" w:cs="Times New Roman"/>
-          <w:sz w:val="24"/>
-          <w:szCs w:val="24"/>
-        </w:rPr>
-        <w:t xml:space="preserve">Data Sets to be Used: </w:t>
+          <w:b/>
+          <w:sz w:val="24"/>
+          <w:szCs w:val="24"/>
+        </w:rPr>
+        <w:t>Data Sets to be Used:</w:t>
+      </w:r>
+      <w:r>
+        <w:rPr>
+          <w:rFonts w:ascii="Times New Roman" w:hAnsi="Times New Roman" w:cs="Times New Roman"/>
+          <w:sz w:val="24"/>
+          <w:szCs w:val="24"/>
+        </w:rPr>
+        <w:t xml:space="preserve"> </w:t>
       </w:r>
       <w:r>
         <w:rPr>
@@ -216,37 +324,47 @@
       <w:pPr>
         <w:rPr>
           <w:rFonts w:ascii="Times New Roman" w:hAnsi="Times New Roman" w:cs="Times New Roman"/>
-          <w:sz w:val="24"/>
-          <w:szCs w:val="24"/>
-        </w:rPr>
-      </w:pPr>
-      <w:r>
-        <w:rPr>
-          <w:rFonts w:ascii="Times New Roman" w:hAnsi="Times New Roman" w:cs="Times New Roman"/>
+          <w:b/>
+          <w:sz w:val="24"/>
+          <w:szCs w:val="24"/>
+        </w:rPr>
+      </w:pPr>
+      <w:r>
+        <w:rPr>
+          <w:rFonts w:ascii="Times New Roman" w:hAnsi="Times New Roman" w:cs="Times New Roman"/>
+          <w:b/>
           <w:sz w:val="24"/>
           <w:szCs w:val="24"/>
         </w:rPr>
         <w:t>Rough Breakdown of Tasks:</w:t>
+      </w:r>
+    </w:p>
+    <w:p>
+      <w:pPr>
+        <w:rPr>
+          <w:rFonts w:ascii="Times New Roman" w:hAnsi="Times New Roman" w:cs="Times New Roman"/>
+          <w:sz w:val="24"/>
+          <w:szCs w:val="24"/>
+        </w:rPr>
+      </w:pPr>
+      <w:r>
+        <w:rPr>
+          <w:rFonts w:ascii="Times New Roman" w:hAnsi="Times New Roman" w:cs="Times New Roman"/>
+          <w:sz w:val="24"/>
+          <w:szCs w:val="24"/>
+        </w:rPr>
+        <w:t>Cleaning dataset</w:t>
+      </w:r>
+      <w:r>
+        <w:rPr>
+          <w:rFonts w:ascii="Times New Roman" w:hAnsi="Times New Roman" w:cs="Times New Roman"/>
+          <w:sz w:val="24"/>
+          <w:szCs w:val="24"/>
+        </w:rPr>
+        <w:t>: Kyle</w:t>
       </w:r>
       <w:bookmarkStart w:id="0" w:name="_GoBack"/>
       <w:bookmarkEnd w:id="0"/>
-    </w:p>
-    <w:p>
-      <w:pPr>
-        <w:rPr>
-          <w:rFonts w:ascii="Times New Roman" w:hAnsi="Times New Roman" w:cs="Times New Roman"/>
-          <w:sz w:val="24"/>
-          <w:szCs w:val="24"/>
-        </w:rPr>
-      </w:pPr>
-      <w:r>
-        <w:rPr>
-          <w:rFonts w:ascii="Times New Roman" w:hAnsi="Times New Roman" w:cs="Times New Roman"/>
-          <w:sz w:val="24"/>
-          <w:szCs w:val="24"/>
-        </w:rPr>
-        <w:t>(Kyle and Mark): Cleaning dataset</w:t>
-      </w:r>
     </w:p>
     <w:sectPr>
       <w:pgSz w:w="12240" w:h="15840"/>

</xml_diff>

<commit_message>
Minor changes to desc document and main ipynb
</commit_message>
<xml_diff>
--- a/Project1_Desc.docx
+++ b/Project1_Desc.docx
@@ -140,231 +140,272 @@
           <w:sz w:val="24"/>
           <w:szCs w:val="24"/>
         </w:rPr>
-        <w:t>What genres of apps are the most common on the google play market?</w:t>
-      </w:r>
-    </w:p>
-    <w:p>
-      <w:pPr>
-        <w:rPr>
-          <w:rFonts w:ascii="Times New Roman" w:hAnsi="Times New Roman" w:cs="Times New Roman"/>
-          <w:sz w:val="24"/>
-          <w:szCs w:val="24"/>
-        </w:rPr>
-      </w:pPr>
-      <w:r>
-        <w:rPr>
-          <w:rFonts w:ascii="Times New Roman" w:hAnsi="Times New Roman" w:cs="Times New Roman"/>
-          <w:sz w:val="24"/>
-          <w:szCs w:val="24"/>
-        </w:rPr>
-        <w:t xml:space="preserve">What genres of apps are the most successful on the google play market? </w:t>
-      </w:r>
-    </w:p>
-    <w:p>
-      <w:pPr>
-        <w:rPr>
-          <w:rFonts w:ascii="Times New Roman" w:hAnsi="Times New Roman" w:cs="Times New Roman"/>
-          <w:sz w:val="24"/>
-          <w:szCs w:val="24"/>
-        </w:rPr>
-      </w:pPr>
-      <w:r>
-        <w:rPr>
-          <w:rFonts w:ascii="Times New Roman" w:hAnsi="Times New Roman" w:cs="Times New Roman"/>
-          <w:sz w:val="24"/>
-          <w:szCs w:val="24"/>
-        </w:rPr>
-        <w:t>Do ratings have any correlation to the number of installations a game receives?</w:t>
-      </w:r>
-    </w:p>
-    <w:p>
-      <w:pPr>
-        <w:rPr>
-          <w:rFonts w:ascii="Times New Roman" w:hAnsi="Times New Roman" w:cs="Times New Roman"/>
-          <w:sz w:val="24"/>
-          <w:szCs w:val="24"/>
-        </w:rPr>
-      </w:pPr>
-      <w:r>
-        <w:rPr>
-          <w:rFonts w:ascii="Times New Roman" w:hAnsi="Times New Roman" w:cs="Times New Roman"/>
-          <w:sz w:val="24"/>
-          <w:szCs w:val="24"/>
-        </w:rPr>
-        <w:t xml:space="preserve">Does file size have any correlation to installs? </w:t>
-      </w:r>
-    </w:p>
-    <w:p>
-      <w:pPr>
-        <w:rPr>
-          <w:rFonts w:ascii="Times New Roman" w:hAnsi="Times New Roman" w:cs="Times New Roman"/>
-          <w:sz w:val="24"/>
-          <w:szCs w:val="24"/>
-        </w:rPr>
-      </w:pPr>
-      <w:r>
-        <w:rPr>
-          <w:rFonts w:ascii="Times New Roman" w:hAnsi="Times New Roman" w:cs="Times New Roman"/>
-          <w:sz w:val="24"/>
-          <w:szCs w:val="24"/>
-        </w:rPr>
-        <w:t xml:space="preserve">What is the difference in popularity between free </w:t>
-      </w:r>
-      <w:r>
-        <w:rPr>
-          <w:rFonts w:ascii="Times New Roman" w:hAnsi="Times New Roman" w:cs="Times New Roman"/>
-          <w:sz w:val="24"/>
-          <w:szCs w:val="24"/>
-        </w:rPr>
-        <w:t>apps</w:t>
-      </w:r>
-      <w:r>
-        <w:rPr>
-          <w:rFonts w:ascii="Times New Roman" w:hAnsi="Times New Roman" w:cs="Times New Roman"/>
-          <w:sz w:val="24"/>
-          <w:szCs w:val="24"/>
-        </w:rPr>
-        <w:t xml:space="preserve"> and paid </w:t>
-      </w:r>
-      <w:r>
-        <w:rPr>
-          <w:rFonts w:ascii="Times New Roman" w:hAnsi="Times New Roman" w:cs="Times New Roman"/>
-          <w:sz w:val="24"/>
-          <w:szCs w:val="24"/>
-        </w:rPr>
-        <w:t>apps</w:t>
-      </w:r>
-      <w:r>
-        <w:rPr>
-          <w:rFonts w:ascii="Times New Roman" w:hAnsi="Times New Roman" w:cs="Times New Roman"/>
-          <w:sz w:val="24"/>
-          <w:szCs w:val="24"/>
-        </w:rPr>
-        <w:t>?</w:t>
-      </w:r>
-    </w:p>
-    <w:p>
-      <w:pPr>
-        <w:rPr>
-          <w:rFonts w:ascii="Times New Roman" w:hAnsi="Times New Roman" w:cs="Times New Roman"/>
-          <w:sz w:val="24"/>
-          <w:szCs w:val="24"/>
-        </w:rPr>
-      </w:pPr>
-      <w:r>
-        <w:rPr>
-          <w:rFonts w:ascii="Times New Roman" w:hAnsi="Times New Roman" w:cs="Times New Roman"/>
-          <w:sz w:val="24"/>
-          <w:szCs w:val="24"/>
-        </w:rPr>
-        <w:t>What is the difference in installs between</w:t>
-      </w:r>
-      <w:r>
-        <w:rPr>
-          <w:rFonts w:ascii="Times New Roman" w:hAnsi="Times New Roman" w:cs="Times New Roman"/>
-          <w:sz w:val="24"/>
-          <w:szCs w:val="24"/>
-        </w:rPr>
-        <w:t xml:space="preserve"> expensive apps and cheap apps?</w:t>
-      </w:r>
-    </w:p>
-    <w:p>
-      <w:pPr>
-        <w:rPr>
-          <w:rFonts w:ascii="Times New Roman" w:hAnsi="Times New Roman" w:cs="Times New Roman"/>
-          <w:sz w:val="24"/>
-          <w:szCs w:val="24"/>
-        </w:rPr>
-      </w:pPr>
-    </w:p>
-    <w:p>
-      <w:pPr>
-        <w:rPr>
-          <w:rFonts w:ascii="Times New Roman" w:hAnsi="Times New Roman" w:cs="Times New Roman"/>
-          <w:sz w:val="24"/>
-          <w:szCs w:val="24"/>
-        </w:rPr>
-      </w:pPr>
-      <w:r>
-        <w:rPr>
-          <w:rFonts w:ascii="Times New Roman" w:hAnsi="Times New Roman" w:cs="Times New Roman"/>
-          <w:b/>
-          <w:sz w:val="24"/>
-          <w:szCs w:val="24"/>
-        </w:rPr>
-        <w:t>Data Sets to be Used:</w:t>
-      </w:r>
-      <w:r>
-        <w:rPr>
-          <w:rFonts w:ascii="Times New Roman" w:hAnsi="Times New Roman" w:cs="Times New Roman"/>
-          <w:sz w:val="24"/>
-          <w:szCs w:val="24"/>
-        </w:rPr>
-        <w:t xml:space="preserve"> </w:t>
-      </w:r>
-      <w:r>
-        <w:rPr>
-          <w:rFonts w:ascii="Times New Roman" w:hAnsi="Times New Roman" w:cs="Times New Roman"/>
-          <w:sz w:val="24"/>
-          <w:szCs w:val="24"/>
-        </w:rPr>
-        <w:t>https://www.kaggle.com/lava18/google-play-store-apps</w:t>
-      </w:r>
-    </w:p>
-    <w:p>
-      <w:pPr>
-        <w:rPr>
-          <w:rFonts w:ascii="Times New Roman" w:hAnsi="Times New Roman" w:cs="Times New Roman"/>
-          <w:sz w:val="24"/>
-          <w:szCs w:val="24"/>
-        </w:rPr>
-      </w:pPr>
-    </w:p>
-    <w:p>
-      <w:pPr>
-        <w:rPr>
-          <w:rFonts w:ascii="Times New Roman" w:hAnsi="Times New Roman" w:cs="Times New Roman"/>
-          <w:b/>
-          <w:sz w:val="24"/>
-          <w:szCs w:val="24"/>
-        </w:rPr>
-      </w:pPr>
-      <w:r>
-        <w:rPr>
-          <w:rFonts w:ascii="Times New Roman" w:hAnsi="Times New Roman" w:cs="Times New Roman"/>
-          <w:b/>
-          <w:sz w:val="24"/>
-          <w:szCs w:val="24"/>
-        </w:rPr>
-        <w:t>Rough Breakdown of Tasks:</w:t>
-      </w:r>
-    </w:p>
-    <w:p>
-      <w:pPr>
-        <w:rPr>
-          <w:rFonts w:ascii="Times New Roman" w:hAnsi="Times New Roman" w:cs="Times New Roman"/>
-          <w:sz w:val="24"/>
-          <w:szCs w:val="24"/>
-        </w:rPr>
-      </w:pPr>
-      <w:r>
-        <w:rPr>
-          <w:rFonts w:ascii="Times New Roman" w:hAnsi="Times New Roman" w:cs="Times New Roman"/>
-          <w:sz w:val="24"/>
-          <w:szCs w:val="24"/>
-        </w:rPr>
-        <w:t>Cleaning dataset</w:t>
-      </w:r>
-      <w:r>
-        <w:rPr>
-          <w:rFonts w:ascii="Times New Roman" w:hAnsi="Times New Roman" w:cs="Times New Roman"/>
-          <w:sz w:val="24"/>
-          <w:szCs w:val="24"/>
-        </w:rPr>
-        <w:t>: Kyle</w:t>
+        <w:t>What genres of apps are the most</w:t>
+      </w:r>
+      <w:r>
+        <w:rPr>
+          <w:rFonts w:ascii="Times New Roman" w:hAnsi="Times New Roman" w:cs="Times New Roman"/>
+          <w:sz w:val="24"/>
+          <w:szCs w:val="24"/>
+        </w:rPr>
+        <w:t>/least</w:t>
       </w:r>
       <w:bookmarkStart w:id="0" w:name="_GoBack"/>
       <w:bookmarkEnd w:id="0"/>
+      <w:r>
+        <w:rPr>
+          <w:rFonts w:ascii="Times New Roman" w:hAnsi="Times New Roman" w:cs="Times New Roman"/>
+          <w:sz w:val="24"/>
+          <w:szCs w:val="24"/>
+        </w:rPr>
+        <w:t xml:space="preserve"> common on the google play market?</w:t>
+      </w:r>
+    </w:p>
+    <w:p>
+      <w:pPr>
+        <w:rPr>
+          <w:rFonts w:ascii="Times New Roman" w:hAnsi="Times New Roman" w:cs="Times New Roman"/>
+          <w:sz w:val="24"/>
+          <w:szCs w:val="24"/>
+        </w:rPr>
+      </w:pPr>
+      <w:r>
+        <w:rPr>
+          <w:rFonts w:ascii="Times New Roman" w:hAnsi="Times New Roman" w:cs="Times New Roman"/>
+          <w:sz w:val="24"/>
+          <w:szCs w:val="24"/>
+        </w:rPr>
+        <w:t>What genres of apps are the most</w:t>
+      </w:r>
+      <w:r>
+        <w:rPr>
+          <w:rFonts w:ascii="Times New Roman" w:hAnsi="Times New Roman" w:cs="Times New Roman"/>
+          <w:sz w:val="24"/>
+          <w:szCs w:val="24"/>
+        </w:rPr>
+        <w:t xml:space="preserve">/least </w:t>
+      </w:r>
+      <w:r>
+        <w:rPr>
+          <w:rFonts w:ascii="Times New Roman" w:hAnsi="Times New Roman" w:cs="Times New Roman"/>
+          <w:sz w:val="24"/>
+          <w:szCs w:val="24"/>
+        </w:rPr>
+        <w:t xml:space="preserve">successful on the google play market? </w:t>
+      </w:r>
+    </w:p>
+    <w:p>
+      <w:pPr>
+        <w:rPr>
+          <w:rFonts w:ascii="Times New Roman" w:hAnsi="Times New Roman" w:cs="Times New Roman"/>
+          <w:sz w:val="24"/>
+          <w:szCs w:val="24"/>
+        </w:rPr>
+      </w:pPr>
+      <w:r>
+        <w:rPr>
+          <w:rFonts w:ascii="Times New Roman" w:hAnsi="Times New Roman" w:cs="Times New Roman"/>
+          <w:sz w:val="24"/>
+          <w:szCs w:val="24"/>
+        </w:rPr>
+        <w:t>Do ratings have any correlation to the number of installations a game receives?</w:t>
+      </w:r>
+    </w:p>
+    <w:p>
+      <w:pPr>
+        <w:rPr>
+          <w:rFonts w:ascii="Times New Roman" w:hAnsi="Times New Roman" w:cs="Times New Roman"/>
+          <w:sz w:val="24"/>
+          <w:szCs w:val="24"/>
+        </w:rPr>
+      </w:pPr>
+      <w:r>
+        <w:rPr>
+          <w:rFonts w:ascii="Times New Roman" w:hAnsi="Times New Roman" w:cs="Times New Roman"/>
+          <w:sz w:val="24"/>
+          <w:szCs w:val="24"/>
+        </w:rPr>
+        <w:t xml:space="preserve">Does file size have any correlation to installs? </w:t>
+      </w:r>
+    </w:p>
+    <w:p>
+      <w:pPr>
+        <w:rPr>
+          <w:rFonts w:ascii="Times New Roman" w:hAnsi="Times New Roman" w:cs="Times New Roman"/>
+          <w:sz w:val="24"/>
+          <w:szCs w:val="24"/>
+        </w:rPr>
+      </w:pPr>
+      <w:r>
+        <w:rPr>
+          <w:rFonts w:ascii="Times New Roman" w:hAnsi="Times New Roman" w:cs="Times New Roman"/>
+          <w:sz w:val="24"/>
+          <w:szCs w:val="24"/>
+        </w:rPr>
+        <w:t xml:space="preserve">What is the difference in popularity between free </w:t>
+      </w:r>
+      <w:r>
+        <w:rPr>
+          <w:rFonts w:ascii="Times New Roman" w:hAnsi="Times New Roman" w:cs="Times New Roman"/>
+          <w:sz w:val="24"/>
+          <w:szCs w:val="24"/>
+        </w:rPr>
+        <w:t>apps</w:t>
+      </w:r>
+      <w:r>
+        <w:rPr>
+          <w:rFonts w:ascii="Times New Roman" w:hAnsi="Times New Roman" w:cs="Times New Roman"/>
+          <w:sz w:val="24"/>
+          <w:szCs w:val="24"/>
+        </w:rPr>
+        <w:t xml:space="preserve"> and paid </w:t>
+      </w:r>
+      <w:r>
+        <w:rPr>
+          <w:rFonts w:ascii="Times New Roman" w:hAnsi="Times New Roman" w:cs="Times New Roman"/>
+          <w:sz w:val="24"/>
+          <w:szCs w:val="24"/>
+        </w:rPr>
+        <w:t>apps</w:t>
+      </w:r>
+      <w:r>
+        <w:rPr>
+          <w:rFonts w:ascii="Times New Roman" w:hAnsi="Times New Roman" w:cs="Times New Roman"/>
+          <w:sz w:val="24"/>
+          <w:szCs w:val="24"/>
+        </w:rPr>
+        <w:t>?</w:t>
+      </w:r>
+    </w:p>
+    <w:p>
+      <w:pPr>
+        <w:rPr>
+          <w:rFonts w:ascii="Times New Roman" w:hAnsi="Times New Roman" w:cs="Times New Roman"/>
+          <w:sz w:val="24"/>
+          <w:szCs w:val="24"/>
+        </w:rPr>
+      </w:pPr>
+      <w:r>
+        <w:rPr>
+          <w:rFonts w:ascii="Times New Roman" w:hAnsi="Times New Roman" w:cs="Times New Roman"/>
+          <w:sz w:val="24"/>
+          <w:szCs w:val="24"/>
+        </w:rPr>
+        <w:t>What is the difference in installs between</w:t>
+      </w:r>
+      <w:r>
+        <w:rPr>
+          <w:rFonts w:ascii="Times New Roman" w:hAnsi="Times New Roman" w:cs="Times New Roman"/>
+          <w:sz w:val="24"/>
+          <w:szCs w:val="24"/>
+        </w:rPr>
+        <w:t xml:space="preserve"> expensive apps and cheap apps?</w:t>
+      </w:r>
+    </w:p>
+    <w:p>
+      <w:pPr>
+        <w:rPr>
+          <w:rFonts w:ascii="Times New Roman" w:hAnsi="Times New Roman" w:cs="Times New Roman"/>
+          <w:sz w:val="24"/>
+          <w:szCs w:val="24"/>
+        </w:rPr>
+      </w:pPr>
+    </w:p>
+    <w:p>
+      <w:pPr>
+        <w:rPr>
+          <w:rFonts w:ascii="Times New Roman" w:hAnsi="Times New Roman" w:cs="Times New Roman"/>
+          <w:sz w:val="24"/>
+          <w:szCs w:val="24"/>
+        </w:rPr>
+      </w:pPr>
+      <w:r>
+        <w:rPr>
+          <w:rFonts w:ascii="Times New Roman" w:hAnsi="Times New Roman" w:cs="Times New Roman"/>
+          <w:b/>
+          <w:sz w:val="24"/>
+          <w:szCs w:val="24"/>
+        </w:rPr>
+        <w:t>Data Sets to be Used:</w:t>
+      </w:r>
+      <w:r>
+        <w:rPr>
+          <w:rFonts w:ascii="Times New Roman" w:hAnsi="Times New Roman" w:cs="Times New Roman"/>
+          <w:sz w:val="24"/>
+          <w:szCs w:val="24"/>
+        </w:rPr>
+        <w:t xml:space="preserve"> </w:t>
+      </w:r>
+      <w:r>
+        <w:rPr>
+          <w:rFonts w:ascii="Times New Roman" w:hAnsi="Times New Roman" w:cs="Times New Roman"/>
+          <w:sz w:val="24"/>
+          <w:szCs w:val="24"/>
+        </w:rPr>
+        <w:t>https://www.kaggle.com/lava18/google-play-store-apps</w:t>
+      </w:r>
+    </w:p>
+    <w:p>
+      <w:pPr>
+        <w:rPr>
+          <w:rFonts w:ascii="Times New Roman" w:hAnsi="Times New Roman" w:cs="Times New Roman"/>
+          <w:sz w:val="24"/>
+          <w:szCs w:val="24"/>
+        </w:rPr>
+      </w:pPr>
+    </w:p>
+    <w:p>
+      <w:pPr>
+        <w:rPr>
+          <w:rFonts w:ascii="Times New Roman" w:hAnsi="Times New Roman" w:cs="Times New Roman"/>
+          <w:b/>
+          <w:sz w:val="24"/>
+          <w:szCs w:val="24"/>
+        </w:rPr>
+      </w:pPr>
+      <w:r>
+        <w:rPr>
+          <w:rFonts w:ascii="Times New Roman" w:hAnsi="Times New Roman" w:cs="Times New Roman"/>
+          <w:b/>
+          <w:sz w:val="24"/>
+          <w:szCs w:val="24"/>
+        </w:rPr>
+        <w:t>Rough Breakdown of Tasks:</w:t>
+      </w:r>
+    </w:p>
+    <w:p>
+      <w:pPr>
+        <w:rPr>
+          <w:rFonts w:ascii="Times New Roman" w:hAnsi="Times New Roman" w:cs="Times New Roman"/>
+          <w:sz w:val="24"/>
+          <w:szCs w:val="24"/>
+        </w:rPr>
+      </w:pPr>
+      <w:r>
+        <w:rPr>
+          <w:rFonts w:ascii="Times New Roman" w:hAnsi="Times New Roman" w:cs="Times New Roman"/>
+          <w:sz w:val="24"/>
+          <w:szCs w:val="24"/>
+        </w:rPr>
+        <w:t>Cleaning dataset</w:t>
+      </w:r>
+      <w:r>
+        <w:rPr>
+          <w:rFonts w:ascii="Times New Roman" w:hAnsi="Times New Roman" w:cs="Times New Roman"/>
+          <w:sz w:val="24"/>
+          <w:szCs w:val="24"/>
+        </w:rPr>
+        <w:t>: Kyle</w:t>
+      </w:r>
+    </w:p>
+    <w:p>
+      <w:pPr>
+        <w:rPr>
+          <w:rFonts w:ascii="Times New Roman" w:hAnsi="Times New Roman" w:cs="Times New Roman"/>
+          <w:sz w:val="24"/>
+          <w:szCs w:val="24"/>
+        </w:rPr>
+      </w:pPr>
     </w:p>
     <w:sectPr>
       <w:pgSz w:w="12240" w:h="15840"/>

</xml_diff>

<commit_message>
Minor changes to desc document
</commit_message>
<xml_diff>
--- a/Project1_Desc.docx
+++ b/Project1_Desc.docx
@@ -150,253 +150,261 @@
         </w:rPr>
         <w:t>/least</w:t>
       </w:r>
+      <w:r>
+        <w:rPr>
+          <w:rFonts w:ascii="Times New Roman" w:hAnsi="Times New Roman" w:cs="Times New Roman"/>
+          <w:sz w:val="24"/>
+          <w:szCs w:val="24"/>
+        </w:rPr>
+        <w:t xml:space="preserve"> common on the google play market?</w:t>
+      </w:r>
+    </w:p>
+    <w:p>
+      <w:pPr>
+        <w:rPr>
+          <w:rFonts w:ascii="Times New Roman" w:hAnsi="Times New Roman" w:cs="Times New Roman"/>
+          <w:sz w:val="24"/>
+          <w:szCs w:val="24"/>
+        </w:rPr>
+      </w:pPr>
+      <w:r>
+        <w:rPr>
+          <w:rFonts w:ascii="Times New Roman" w:hAnsi="Times New Roman" w:cs="Times New Roman"/>
+          <w:sz w:val="24"/>
+          <w:szCs w:val="24"/>
+        </w:rPr>
+        <w:t>What genres of apps are the most</w:t>
+      </w:r>
+      <w:r>
+        <w:rPr>
+          <w:rFonts w:ascii="Times New Roman" w:hAnsi="Times New Roman" w:cs="Times New Roman"/>
+          <w:sz w:val="24"/>
+          <w:szCs w:val="24"/>
+        </w:rPr>
+        <w:t xml:space="preserve">/least </w:t>
+      </w:r>
+      <w:r>
+        <w:rPr>
+          <w:rFonts w:ascii="Times New Roman" w:hAnsi="Times New Roman" w:cs="Times New Roman"/>
+          <w:sz w:val="24"/>
+          <w:szCs w:val="24"/>
+        </w:rPr>
+        <w:t xml:space="preserve">successful on the google play market? </w:t>
+      </w:r>
+    </w:p>
+    <w:p>
+      <w:pPr>
+        <w:rPr>
+          <w:rFonts w:ascii="Times New Roman" w:hAnsi="Times New Roman" w:cs="Times New Roman"/>
+          <w:sz w:val="24"/>
+          <w:szCs w:val="24"/>
+        </w:rPr>
+      </w:pPr>
+      <w:r>
+        <w:rPr>
+          <w:rFonts w:ascii="Times New Roman" w:hAnsi="Times New Roman" w:cs="Times New Roman"/>
+          <w:sz w:val="24"/>
+          <w:szCs w:val="24"/>
+        </w:rPr>
+        <w:t>Do ratings have any correlation to the number of installations a game receives?</w:t>
+      </w:r>
+    </w:p>
+    <w:p>
+      <w:pPr>
+        <w:rPr>
+          <w:rFonts w:ascii="Times New Roman" w:hAnsi="Times New Roman" w:cs="Times New Roman"/>
+          <w:sz w:val="24"/>
+          <w:szCs w:val="24"/>
+        </w:rPr>
+      </w:pPr>
+      <w:r>
+        <w:rPr>
+          <w:rFonts w:ascii="Times New Roman" w:hAnsi="Times New Roman" w:cs="Times New Roman"/>
+          <w:sz w:val="24"/>
+          <w:szCs w:val="24"/>
+        </w:rPr>
+        <w:t xml:space="preserve">Does file size have any correlation to installs? </w:t>
+      </w:r>
+    </w:p>
+    <w:p>
+      <w:pPr>
+        <w:rPr>
+          <w:rFonts w:ascii="Times New Roman" w:hAnsi="Times New Roman" w:cs="Times New Roman"/>
+          <w:sz w:val="24"/>
+          <w:szCs w:val="24"/>
+        </w:rPr>
+      </w:pPr>
+      <w:r>
+        <w:rPr>
+          <w:rFonts w:ascii="Times New Roman" w:hAnsi="Times New Roman" w:cs="Times New Roman"/>
+          <w:sz w:val="24"/>
+          <w:szCs w:val="24"/>
+        </w:rPr>
+        <w:t xml:space="preserve">What is the difference in popularity between free </w:t>
+      </w:r>
+      <w:r>
+        <w:rPr>
+          <w:rFonts w:ascii="Times New Roman" w:hAnsi="Times New Roman" w:cs="Times New Roman"/>
+          <w:sz w:val="24"/>
+          <w:szCs w:val="24"/>
+        </w:rPr>
+        <w:t>apps</w:t>
+      </w:r>
+      <w:r>
+        <w:rPr>
+          <w:rFonts w:ascii="Times New Roman" w:hAnsi="Times New Roman" w:cs="Times New Roman"/>
+          <w:sz w:val="24"/>
+          <w:szCs w:val="24"/>
+        </w:rPr>
+        <w:t xml:space="preserve"> and paid </w:t>
+      </w:r>
+      <w:r>
+        <w:rPr>
+          <w:rFonts w:ascii="Times New Roman" w:hAnsi="Times New Roman" w:cs="Times New Roman"/>
+          <w:sz w:val="24"/>
+          <w:szCs w:val="24"/>
+        </w:rPr>
+        <w:t>apps</w:t>
+      </w:r>
+      <w:r>
+        <w:rPr>
+          <w:rFonts w:ascii="Times New Roman" w:hAnsi="Times New Roman" w:cs="Times New Roman"/>
+          <w:sz w:val="24"/>
+          <w:szCs w:val="24"/>
+        </w:rPr>
+        <w:t>?</w:t>
+      </w:r>
+    </w:p>
+    <w:p>
+      <w:pPr>
+        <w:rPr>
+          <w:rFonts w:ascii="Times New Roman" w:hAnsi="Times New Roman" w:cs="Times New Roman"/>
+          <w:sz w:val="24"/>
+          <w:szCs w:val="24"/>
+        </w:rPr>
+      </w:pPr>
+      <w:r>
+        <w:rPr>
+          <w:rFonts w:ascii="Times New Roman" w:hAnsi="Times New Roman" w:cs="Times New Roman"/>
+          <w:sz w:val="24"/>
+          <w:szCs w:val="24"/>
+        </w:rPr>
+        <w:t>What is the difference in installs between</w:t>
+      </w:r>
+      <w:r>
+        <w:rPr>
+          <w:rFonts w:ascii="Times New Roman" w:hAnsi="Times New Roman" w:cs="Times New Roman"/>
+          <w:sz w:val="24"/>
+          <w:szCs w:val="24"/>
+        </w:rPr>
+        <w:t xml:space="preserve"> expensive apps and cheap apps?</w:t>
+      </w:r>
+    </w:p>
+    <w:p>
+      <w:pPr>
+        <w:rPr>
+          <w:rFonts w:ascii="Times New Roman" w:hAnsi="Times New Roman" w:cs="Times New Roman"/>
+          <w:sz w:val="24"/>
+          <w:szCs w:val="24"/>
+        </w:rPr>
+      </w:pPr>
+    </w:p>
+    <w:p>
+      <w:pPr>
+        <w:rPr>
+          <w:rFonts w:ascii="Times New Roman" w:hAnsi="Times New Roman" w:cs="Times New Roman"/>
+          <w:sz w:val="24"/>
+          <w:szCs w:val="24"/>
+        </w:rPr>
+      </w:pPr>
+      <w:r>
+        <w:rPr>
+          <w:rFonts w:ascii="Times New Roman" w:hAnsi="Times New Roman" w:cs="Times New Roman"/>
+          <w:b/>
+          <w:sz w:val="24"/>
+          <w:szCs w:val="24"/>
+        </w:rPr>
+        <w:t>Data Sets to be Used:</w:t>
+      </w:r>
+      <w:r>
+        <w:rPr>
+          <w:rFonts w:ascii="Times New Roman" w:hAnsi="Times New Roman" w:cs="Times New Roman"/>
+          <w:sz w:val="24"/>
+          <w:szCs w:val="24"/>
+        </w:rPr>
+        <w:t xml:space="preserve"> </w:t>
+      </w:r>
+      <w:r>
+        <w:rPr>
+          <w:rFonts w:ascii="Times New Roman" w:hAnsi="Times New Roman" w:cs="Times New Roman"/>
+          <w:sz w:val="24"/>
+          <w:szCs w:val="24"/>
+        </w:rPr>
+        <w:t>https://www.kaggle.com/lava18/google-play-store-apps</w:t>
+      </w:r>
+    </w:p>
+    <w:p>
+      <w:pPr>
+        <w:rPr>
+          <w:rFonts w:ascii="Times New Roman" w:hAnsi="Times New Roman" w:cs="Times New Roman"/>
+          <w:sz w:val="24"/>
+          <w:szCs w:val="24"/>
+        </w:rPr>
+      </w:pPr>
+    </w:p>
+    <w:p>
+      <w:pPr>
+        <w:rPr>
+          <w:rFonts w:ascii="Times New Roman" w:hAnsi="Times New Roman" w:cs="Times New Roman"/>
+          <w:b/>
+          <w:sz w:val="24"/>
+          <w:szCs w:val="24"/>
+        </w:rPr>
+      </w:pPr>
+      <w:r>
+        <w:rPr>
+          <w:rFonts w:ascii="Times New Roman" w:hAnsi="Times New Roman" w:cs="Times New Roman"/>
+          <w:b/>
+          <w:sz w:val="24"/>
+          <w:szCs w:val="24"/>
+        </w:rPr>
+        <w:t>Rough Breakdown of Tasks:</w:t>
+      </w:r>
+    </w:p>
+    <w:p>
+      <w:pPr>
+        <w:rPr>
+          <w:rFonts w:ascii="Times New Roman" w:hAnsi="Times New Roman" w:cs="Times New Roman"/>
+          <w:sz w:val="24"/>
+          <w:szCs w:val="24"/>
+        </w:rPr>
+      </w:pPr>
+      <w:r>
+        <w:rPr>
+          <w:rFonts w:ascii="Times New Roman" w:hAnsi="Times New Roman" w:cs="Times New Roman"/>
+          <w:sz w:val="24"/>
+          <w:szCs w:val="24"/>
+        </w:rPr>
+        <w:t>Cleaning dataset</w:t>
+      </w:r>
+      <w:r>
+        <w:rPr>
+          <w:rFonts w:ascii="Times New Roman" w:hAnsi="Times New Roman" w:cs="Times New Roman"/>
+          <w:sz w:val="24"/>
+          <w:szCs w:val="24"/>
+        </w:rPr>
+        <w:t>: Kyle</w:t>
+      </w:r>
+      <w:r>
+        <w:rPr>
+          <w:rFonts w:ascii="Times New Roman" w:hAnsi="Times New Roman" w:cs="Times New Roman"/>
+          <w:sz w:val="24"/>
+          <w:szCs w:val="24"/>
+        </w:rPr>
+        <w:t xml:space="preserve"> and Mark</w:t>
+      </w:r>
       <w:bookmarkStart w:id="0" w:name="_GoBack"/>
       <w:bookmarkEnd w:id="0"/>
-      <w:r>
-        <w:rPr>
-          <w:rFonts w:ascii="Times New Roman" w:hAnsi="Times New Roman" w:cs="Times New Roman"/>
-          <w:sz w:val="24"/>
-          <w:szCs w:val="24"/>
-        </w:rPr>
-        <w:t xml:space="preserve"> common on the google play market?</w:t>
-      </w:r>
-    </w:p>
-    <w:p>
-      <w:pPr>
-        <w:rPr>
-          <w:rFonts w:ascii="Times New Roman" w:hAnsi="Times New Roman" w:cs="Times New Roman"/>
-          <w:sz w:val="24"/>
-          <w:szCs w:val="24"/>
-        </w:rPr>
-      </w:pPr>
-      <w:r>
-        <w:rPr>
-          <w:rFonts w:ascii="Times New Roman" w:hAnsi="Times New Roman" w:cs="Times New Roman"/>
-          <w:sz w:val="24"/>
-          <w:szCs w:val="24"/>
-        </w:rPr>
-        <w:t>What genres of apps are the most</w:t>
-      </w:r>
-      <w:r>
-        <w:rPr>
-          <w:rFonts w:ascii="Times New Roman" w:hAnsi="Times New Roman" w:cs="Times New Roman"/>
-          <w:sz w:val="24"/>
-          <w:szCs w:val="24"/>
-        </w:rPr>
-        <w:t xml:space="preserve">/least </w:t>
-      </w:r>
-      <w:r>
-        <w:rPr>
-          <w:rFonts w:ascii="Times New Roman" w:hAnsi="Times New Roman" w:cs="Times New Roman"/>
-          <w:sz w:val="24"/>
-          <w:szCs w:val="24"/>
-        </w:rPr>
-        <w:t xml:space="preserve">successful on the google play market? </w:t>
-      </w:r>
-    </w:p>
-    <w:p>
-      <w:pPr>
-        <w:rPr>
-          <w:rFonts w:ascii="Times New Roman" w:hAnsi="Times New Roman" w:cs="Times New Roman"/>
-          <w:sz w:val="24"/>
-          <w:szCs w:val="24"/>
-        </w:rPr>
-      </w:pPr>
-      <w:r>
-        <w:rPr>
-          <w:rFonts w:ascii="Times New Roman" w:hAnsi="Times New Roman" w:cs="Times New Roman"/>
-          <w:sz w:val="24"/>
-          <w:szCs w:val="24"/>
-        </w:rPr>
-        <w:t>Do ratings have any correlation to the number of installations a game receives?</w:t>
-      </w:r>
-    </w:p>
-    <w:p>
-      <w:pPr>
-        <w:rPr>
-          <w:rFonts w:ascii="Times New Roman" w:hAnsi="Times New Roman" w:cs="Times New Roman"/>
-          <w:sz w:val="24"/>
-          <w:szCs w:val="24"/>
-        </w:rPr>
-      </w:pPr>
-      <w:r>
-        <w:rPr>
-          <w:rFonts w:ascii="Times New Roman" w:hAnsi="Times New Roman" w:cs="Times New Roman"/>
-          <w:sz w:val="24"/>
-          <w:szCs w:val="24"/>
-        </w:rPr>
-        <w:t xml:space="preserve">Does file size have any correlation to installs? </w:t>
-      </w:r>
-    </w:p>
-    <w:p>
-      <w:pPr>
-        <w:rPr>
-          <w:rFonts w:ascii="Times New Roman" w:hAnsi="Times New Roman" w:cs="Times New Roman"/>
-          <w:sz w:val="24"/>
-          <w:szCs w:val="24"/>
-        </w:rPr>
-      </w:pPr>
-      <w:r>
-        <w:rPr>
-          <w:rFonts w:ascii="Times New Roman" w:hAnsi="Times New Roman" w:cs="Times New Roman"/>
-          <w:sz w:val="24"/>
-          <w:szCs w:val="24"/>
-        </w:rPr>
-        <w:t xml:space="preserve">What is the difference in popularity between free </w:t>
-      </w:r>
-      <w:r>
-        <w:rPr>
-          <w:rFonts w:ascii="Times New Roman" w:hAnsi="Times New Roman" w:cs="Times New Roman"/>
-          <w:sz w:val="24"/>
-          <w:szCs w:val="24"/>
-        </w:rPr>
-        <w:t>apps</w:t>
-      </w:r>
-      <w:r>
-        <w:rPr>
-          <w:rFonts w:ascii="Times New Roman" w:hAnsi="Times New Roman" w:cs="Times New Roman"/>
-          <w:sz w:val="24"/>
-          <w:szCs w:val="24"/>
-        </w:rPr>
-        <w:t xml:space="preserve"> and paid </w:t>
-      </w:r>
-      <w:r>
-        <w:rPr>
-          <w:rFonts w:ascii="Times New Roman" w:hAnsi="Times New Roman" w:cs="Times New Roman"/>
-          <w:sz w:val="24"/>
-          <w:szCs w:val="24"/>
-        </w:rPr>
-        <w:t>apps</w:t>
-      </w:r>
-      <w:r>
-        <w:rPr>
-          <w:rFonts w:ascii="Times New Roman" w:hAnsi="Times New Roman" w:cs="Times New Roman"/>
-          <w:sz w:val="24"/>
-          <w:szCs w:val="24"/>
-        </w:rPr>
-        <w:t>?</w:t>
-      </w:r>
-    </w:p>
-    <w:p>
-      <w:pPr>
-        <w:rPr>
-          <w:rFonts w:ascii="Times New Roman" w:hAnsi="Times New Roman" w:cs="Times New Roman"/>
-          <w:sz w:val="24"/>
-          <w:szCs w:val="24"/>
-        </w:rPr>
-      </w:pPr>
-      <w:r>
-        <w:rPr>
-          <w:rFonts w:ascii="Times New Roman" w:hAnsi="Times New Roman" w:cs="Times New Roman"/>
-          <w:sz w:val="24"/>
-          <w:szCs w:val="24"/>
-        </w:rPr>
-        <w:t>What is the difference in installs between</w:t>
-      </w:r>
-      <w:r>
-        <w:rPr>
-          <w:rFonts w:ascii="Times New Roman" w:hAnsi="Times New Roman" w:cs="Times New Roman"/>
-          <w:sz w:val="24"/>
-          <w:szCs w:val="24"/>
-        </w:rPr>
-        <w:t xml:space="preserve"> expensive apps and cheap apps?</w:t>
-      </w:r>
-    </w:p>
-    <w:p>
-      <w:pPr>
-        <w:rPr>
-          <w:rFonts w:ascii="Times New Roman" w:hAnsi="Times New Roman" w:cs="Times New Roman"/>
-          <w:sz w:val="24"/>
-          <w:szCs w:val="24"/>
-        </w:rPr>
-      </w:pPr>
-    </w:p>
-    <w:p>
-      <w:pPr>
-        <w:rPr>
-          <w:rFonts w:ascii="Times New Roman" w:hAnsi="Times New Roman" w:cs="Times New Roman"/>
-          <w:sz w:val="24"/>
-          <w:szCs w:val="24"/>
-        </w:rPr>
-      </w:pPr>
-      <w:r>
-        <w:rPr>
-          <w:rFonts w:ascii="Times New Roman" w:hAnsi="Times New Roman" w:cs="Times New Roman"/>
-          <w:b/>
-          <w:sz w:val="24"/>
-          <w:szCs w:val="24"/>
-        </w:rPr>
-        <w:t>Data Sets to be Used:</w:t>
-      </w:r>
-      <w:r>
-        <w:rPr>
-          <w:rFonts w:ascii="Times New Roman" w:hAnsi="Times New Roman" w:cs="Times New Roman"/>
-          <w:sz w:val="24"/>
-          <w:szCs w:val="24"/>
-        </w:rPr>
-        <w:t xml:space="preserve"> </w:t>
-      </w:r>
-      <w:r>
-        <w:rPr>
-          <w:rFonts w:ascii="Times New Roman" w:hAnsi="Times New Roman" w:cs="Times New Roman"/>
-          <w:sz w:val="24"/>
-          <w:szCs w:val="24"/>
-        </w:rPr>
-        <w:t>https://www.kaggle.com/lava18/google-play-store-apps</w:t>
-      </w:r>
-    </w:p>
-    <w:p>
-      <w:pPr>
-        <w:rPr>
-          <w:rFonts w:ascii="Times New Roman" w:hAnsi="Times New Roman" w:cs="Times New Roman"/>
-          <w:sz w:val="24"/>
-          <w:szCs w:val="24"/>
-        </w:rPr>
-      </w:pPr>
-    </w:p>
-    <w:p>
-      <w:pPr>
-        <w:rPr>
-          <w:rFonts w:ascii="Times New Roman" w:hAnsi="Times New Roman" w:cs="Times New Roman"/>
-          <w:b/>
-          <w:sz w:val="24"/>
-          <w:szCs w:val="24"/>
-        </w:rPr>
-      </w:pPr>
-      <w:r>
-        <w:rPr>
-          <w:rFonts w:ascii="Times New Roman" w:hAnsi="Times New Roman" w:cs="Times New Roman"/>
-          <w:b/>
-          <w:sz w:val="24"/>
-          <w:szCs w:val="24"/>
-        </w:rPr>
-        <w:t>Rough Breakdown of Tasks:</w:t>
-      </w:r>
-    </w:p>
-    <w:p>
-      <w:pPr>
-        <w:rPr>
-          <w:rFonts w:ascii="Times New Roman" w:hAnsi="Times New Roman" w:cs="Times New Roman"/>
-          <w:sz w:val="24"/>
-          <w:szCs w:val="24"/>
-        </w:rPr>
-      </w:pPr>
-      <w:r>
-        <w:rPr>
-          <w:rFonts w:ascii="Times New Roman" w:hAnsi="Times New Roman" w:cs="Times New Roman"/>
-          <w:sz w:val="24"/>
-          <w:szCs w:val="24"/>
-        </w:rPr>
-        <w:t>Cleaning dataset</w:t>
-      </w:r>
-      <w:r>
-        <w:rPr>
-          <w:rFonts w:ascii="Times New Roman" w:hAnsi="Times New Roman" w:cs="Times New Roman"/>
-          <w:sz w:val="24"/>
-          <w:szCs w:val="24"/>
-        </w:rPr>
-        <w:t>: Kyle</w:t>
-      </w:r>
     </w:p>
     <w:p>
       <w:pPr>

</xml_diff>